<commit_message>
Trying to make director`s names same length. Maybe it doesnt work
</commit_message>
<xml_diff>
--- a/src/templates/common.docx
+++ b/src/templates/common.docx
@@ -215,23 +215,7 @@
                 <w:sz w:val="28"/>
                 <w:szCs w:val="29"/>
               </w:rPr>
-              <w:t xml:space="preserve">{{ surname }} {{ name }} {{ </w:t>
-            </w:r>
-            <w:r>
-              <w:rPr>
-                <w:rFonts w:cs="Times New Roman" w:ascii="Times New Roman" w:hAnsi="Times New Roman"/>
-                <w:sz w:val="28"/>
-                <w:szCs w:val="29"/>
-              </w:rPr>
-              <w:t xml:space="preserve">middle_name </w:t>
-            </w:r>
-            <w:r>
-              <w:rPr>
-                <w:rFonts w:cs="Times New Roman" w:ascii="Times New Roman" w:hAnsi="Times New Roman"/>
-                <w:sz w:val="28"/>
-                <w:szCs w:val="29"/>
-              </w:rPr>
-              <w:t>}}</w:t>
+              <w:t>{{ surname }} {{ name }} {{ middle_name }}</w:t>
             </w:r>
           </w:p>
           <w:p>
@@ -706,7 +690,7 @@
           <w:sz w:val="28"/>
           <w:szCs w:val="29"/>
         </w:rPr>
-        <w:t xml:space="preserve">отдела ИУЦТ                                                                            </w:t>
+        <w:t xml:space="preserve">отдела ИУЦТ                                                                               </w:t>
       </w:r>
       <w:r>
         <w:rPr>

</xml_diff>